<commit_message>
Skraćeni dijagrami klasa, sad su 2; novi dijagram baze, dodan oib
</commit_message>
<xml_diff>
--- a/dokumentacija/baza_objasnjena.docx
+++ b/dokumentacija/baza_objasnjena.docx
@@ -367,6 +367,25 @@
           <w:rtl w:val="0"/>
         </w:rPr>
         <w:t xml:space="preserve">aktivan - zastavica koja određuje može li korisnik raditi nove promjene u sustavu</w:t>
+      </w:r>
+    </w:p>
+    <w:p>
+      <w:pPr>
+        <w:numPr>
+          <w:ilvl w:val="0"/>
+          <w:numId w:val="12"/>
+        </w:numPr>
+        <w:ind w:left="720" w:hanging="359"/>
+        <w:contextualSpacing w:val="1"/>
+        <w:rPr>
+          <w:u w:val="none"/>
+        </w:rPr>
+      </w:pPr>
+      <w:r>
+        <w:rPr>
+          <w:rtl w:val="0"/>
+        </w:rPr>
+        <w:t xml:space="preserve">oib - oib korisnika</w:t>
       </w:r>
     </w:p>
     <w:p>

</xml_diff>